<commit_message>
resume update 9/26/18 6pm
</commit_message>
<xml_diff>
--- a/Alberto_Lovell_Resume.docx
+++ b/Alberto_Lovell_Resume.docx
@@ -130,8 +130,6 @@
                 <w:szCs w:val="20"/>
               </w:rPr>
             </w:pPr>
-            <w:bookmarkStart w:id="0" w:name="_GoBack"/>
-            <w:bookmarkEnd w:id="0"/>
           </w:p>
         </w:tc>
         <w:tc>
@@ -147,59 +145,16 @@
                 <w:sz w:val="20"/>
               </w:rPr>
             </w:pPr>
-            <w:r>
-              <w:fldChar w:fldCharType="begin"/>
-            </w:r>
-            <w:r>
-              <w:instrText>HYPERLINK "https://www.linkedin.com/in/albertolovell/"</w:instrText>
-            </w:r>
-            <w:r>
-              <w:fldChar w:fldCharType="separate"/>
-            </w:r>
-            <w:proofErr w:type="gramStart"/>
-            <w:r>
-              <w:rPr>
-                <w:rStyle w:val="Hyperlink"/>
-                <w:rFonts w:ascii="Calibri" w:hAnsi="Calibri" w:cs="Arial"/>
-                <w:sz w:val="20"/>
-              </w:rPr>
-              <w:t>linkedin.com</w:t>
-            </w:r>
-            <w:proofErr w:type="gramEnd"/>
-            <w:r>
-              <w:rPr>
-                <w:rStyle w:val="Hyperlink"/>
-                <w:rFonts w:ascii="Calibri" w:hAnsi="Calibri" w:cs="Arial"/>
-                <w:sz w:val="20"/>
-              </w:rPr>
-              <w:t>/in/</w:t>
-            </w:r>
-            <w:proofErr w:type="spellStart"/>
-            <w:r>
-              <w:rPr>
-                <w:rStyle w:val="Hyperlink"/>
-                <w:rFonts w:ascii="Calibri" w:hAnsi="Calibri" w:cs="Arial"/>
-                <w:sz w:val="20"/>
-              </w:rPr>
-              <w:t>albertolovell</w:t>
-            </w:r>
-            <w:proofErr w:type="spellEnd"/>
-            <w:r>
-              <w:rPr>
-                <w:rStyle w:val="Hyperlink"/>
-                <w:rFonts w:ascii="Calibri" w:hAnsi="Calibri" w:cs="Arial"/>
-                <w:sz w:val="20"/>
-              </w:rPr>
-              <w:t>/</w:t>
-            </w:r>
-            <w:r>
-              <w:rPr>
-                <w:rStyle w:val="Hyperlink"/>
-                <w:rFonts w:ascii="Calibri" w:hAnsi="Calibri" w:cs="Arial"/>
-                <w:sz w:val="20"/>
-              </w:rPr>
-              <w:fldChar w:fldCharType="end"/>
-            </w:r>
+            <w:hyperlink r:id="rId8" w:history="1">
+              <w:r>
+                <w:rPr>
+                  <w:rStyle w:val="Hyperlink"/>
+                  <w:rFonts w:ascii="Calibri" w:hAnsi="Calibri" w:cs="Arial"/>
+                  <w:sz w:val="20"/>
+                </w:rPr>
+                <w:t>linkedin.com/in/albertolovell/</w:t>
+              </w:r>
+            </w:hyperlink>
           </w:p>
           <w:p>
             <w:pPr>
@@ -214,35 +169,15 @@
                 <w:u w:val="single"/>
               </w:rPr>
             </w:pPr>
-            <w:hyperlink r:id="rId8" w:history="1">
-              <w:proofErr w:type="gramStart"/>
+            <w:hyperlink r:id="rId9" w:history="1">
               <w:r>
                 <w:rPr>
                   <w:rStyle w:val="Hyperlink"/>
                   <w:rFonts w:ascii="Calibri" w:hAnsi="Calibri" w:cs="Arial"/>
                   <w:sz w:val="20"/>
                 </w:rPr>
-                <w:t>github.com</w:t>
+                <w:t>github.com/albertolovell</w:t>
               </w:r>
-              <w:proofErr w:type="gramEnd"/>
-              <w:r>
-                <w:rPr>
-                  <w:rStyle w:val="Hyperlink"/>
-                  <w:rFonts w:ascii="Calibri" w:hAnsi="Calibri" w:cs="Arial"/>
-                  <w:sz w:val="20"/>
-                </w:rPr>
-                <w:t>/</w:t>
-              </w:r>
-              <w:proofErr w:type="spellStart"/>
-              <w:r>
-                <w:rPr>
-                  <w:rStyle w:val="Hyperlink"/>
-                  <w:rFonts w:ascii="Calibri" w:hAnsi="Calibri" w:cs="Arial"/>
-                  <w:sz w:val="20"/>
-                </w:rPr>
-                <w:t>albertolovell</w:t>
-              </w:r>
-              <w:proofErr w:type="spellEnd"/>
             </w:hyperlink>
           </w:p>
         </w:tc>
@@ -669,7 +604,7 @@
           <w:sz w:val="20"/>
           <w:szCs w:val="19"/>
         </w:rPr>
-        <w:t>TANFORD UNIVERSITY</w:t>
+        <w:t xml:space="preserve">, </w:t>
       </w:r>
       <w:r>
         <w:rPr>
@@ -678,7 +613,7 @@
           <w:sz w:val="20"/>
           <w:szCs w:val="19"/>
         </w:rPr>
-        <w:t xml:space="preserve">, </w:t>
+        <w:t>SAN FRANCISCO</w:t>
       </w:r>
       <w:r>
         <w:rPr>
@@ -687,7 +622,7 @@
           <w:sz w:val="20"/>
           <w:szCs w:val="19"/>
         </w:rPr>
-        <w:t>SAN FRANCISCO</w:t>
+        <w:t>, CA</w:t>
       </w:r>
       <w:r>
         <w:rPr>
@@ -696,7 +631,25 @@
           <w:sz w:val="20"/>
           <w:szCs w:val="19"/>
         </w:rPr>
-        <w:t>, CA</w:t>
+        <w:tab/>
+      </w:r>
+      <w:r>
+        <w:rPr>
+          <w:rFonts w:ascii="Calibri" w:hAnsi="Calibri" w:cs="Arial"/>
+          <w:b/>
+          <w:sz w:val="20"/>
+          <w:szCs w:val="19"/>
+        </w:rPr>
+        <w:tab/>
+      </w:r>
+      <w:r>
+        <w:rPr>
+          <w:rFonts w:ascii="Calibri" w:hAnsi="Calibri" w:cs="Arial"/>
+          <w:b/>
+          <w:sz w:val="20"/>
+          <w:szCs w:val="19"/>
+        </w:rPr>
+        <w:tab/>
       </w:r>
       <w:r>
         <w:rPr>
@@ -807,7 +760,7 @@
           <w:sz w:val="20"/>
           <w:szCs w:val="19"/>
         </w:rPr>
-        <w:t>LIFE SCIENCE RESEARCH PROFESSIONAL</w:t>
+        <w:t>DATA SCIENCE IMMERSIVE</w:t>
       </w:r>
     </w:p>
     <w:p>
@@ -851,43 +804,7 @@
           <w:sz w:val="20"/>
           <w:szCs w:val="19"/>
         </w:rPr>
-        <w:t xml:space="preserve">. Main technologies used: Python, SQL, Pandas, </w:t>
-      </w:r>
-      <w:proofErr w:type="spellStart"/>
-      <w:r>
-        <w:rPr>
-          <w:rFonts w:ascii="Calibri" w:hAnsi="Calibri" w:cs="Arial"/>
-          <w:sz w:val="20"/>
-          <w:szCs w:val="19"/>
-        </w:rPr>
-        <w:t>Scikit</w:t>
-      </w:r>
-      <w:proofErr w:type="spellEnd"/>
-      <w:r>
-        <w:rPr>
-          <w:rFonts w:ascii="Calibri" w:hAnsi="Calibri" w:cs="Arial"/>
-          <w:sz w:val="20"/>
-          <w:szCs w:val="19"/>
-        </w:rPr>
-        <w:t xml:space="preserve">=Learn, </w:t>
-      </w:r>
-      <w:proofErr w:type="spellStart"/>
-      <w:r>
-        <w:rPr>
-          <w:rFonts w:ascii="Calibri" w:hAnsi="Calibri" w:cs="Arial"/>
-          <w:sz w:val="20"/>
-          <w:szCs w:val="19"/>
-        </w:rPr>
-        <w:t>MongoDB</w:t>
-      </w:r>
-      <w:proofErr w:type="spellEnd"/>
-      <w:r>
-        <w:rPr>
-          <w:rFonts w:ascii="Calibri" w:hAnsi="Calibri" w:cs="Arial"/>
-          <w:sz w:val="20"/>
-          <w:szCs w:val="19"/>
-        </w:rPr>
-        <w:t>, PsychoPG2, AWS</w:t>
+        <w:t>. Main technologies used: Python, SQL, Pandas, Scikit=Learn, MongoDB, PsychoPG2, AWS</w:t>
       </w:r>
     </w:p>
     <w:p>
@@ -921,7 +838,6 @@
         </w:rPr>
         <w:t xml:space="preserve">, </w:t>
       </w:r>
-      <w:proofErr w:type="gramStart"/>
       <w:r>
         <w:rPr>
           <w:rFonts w:ascii="Calibri" w:hAnsi="Calibri" w:cs="Arial"/>
@@ -929,9 +845,10 @@
           <w:sz w:val="20"/>
           <w:szCs w:val="19"/>
         </w:rPr>
-        <w:t>PALO ALTO</w:t>
-      </w:r>
-      <w:proofErr w:type="gramEnd"/>
+        <w:t xml:space="preserve">PALO </w:t>
+      </w:r>
+      <w:bookmarkStart w:id="0" w:name="_GoBack"/>
+      <w:bookmarkEnd w:id="0"/>
       <w:r>
         <w:rPr>
           <w:rFonts w:ascii="Calibri" w:hAnsi="Calibri" w:cs="Arial"/>
@@ -939,7 +856,7 @@
           <w:sz w:val="20"/>
           <w:szCs w:val="19"/>
         </w:rPr>
-        <w:t>, CA</w:t>
+        <w:t>ALTO, CA</w:t>
       </w:r>
       <w:r>
         <w:rPr>
@@ -1818,41 +1735,13 @@
                 <w:szCs w:val="20"/>
               </w:rPr>
             </w:pPr>
-            <w:proofErr w:type="spellStart"/>
             <w:r>
               <w:rPr>
                 <w:rFonts w:ascii="Calibri" w:hAnsi="Calibri" w:cs="Arial"/>
                 <w:sz w:val="20"/>
                 <w:szCs w:val="20"/>
               </w:rPr>
-              <w:t>Scikit</w:t>
-            </w:r>
-            <w:proofErr w:type="spellEnd"/>
-            <w:r>
-              <w:rPr>
-                <w:rFonts w:ascii="Calibri" w:hAnsi="Calibri" w:cs="Arial"/>
-                <w:sz w:val="20"/>
-                <w:szCs w:val="20"/>
-              </w:rPr>
-              <w:t xml:space="preserve">-learn, </w:t>
-            </w:r>
-            <w:proofErr w:type="spellStart"/>
-            <w:r>
-              <w:rPr>
-                <w:rFonts w:ascii="Calibri" w:hAnsi="Calibri" w:cs="Arial"/>
-                <w:sz w:val="20"/>
-                <w:szCs w:val="20"/>
-              </w:rPr>
-              <w:t>NumPy</w:t>
-            </w:r>
-            <w:proofErr w:type="spellEnd"/>
-            <w:r>
-              <w:rPr>
-                <w:rFonts w:ascii="Calibri" w:hAnsi="Calibri" w:cs="Arial"/>
-                <w:sz w:val="20"/>
-                <w:szCs w:val="20"/>
-              </w:rPr>
-              <w:t>, Pandas</w:t>
+              <w:t>Scikit-learn, NumPy, Pandas</w:t>
             </w:r>
           </w:p>
           <w:p>
@@ -1880,23 +1769,13 @@
               </w:rPr>
               <w:t xml:space="preserve">JMP by SAS, </w:t>
             </w:r>
-            <w:proofErr w:type="spellStart"/>
             <w:r>
               <w:rPr>
                 <w:rFonts w:ascii="Calibri" w:hAnsi="Calibri" w:cs="Arial"/>
                 <w:sz w:val="20"/>
                 <w:szCs w:val="20"/>
               </w:rPr>
-              <w:t>Git</w:t>
-            </w:r>
-            <w:proofErr w:type="spellEnd"/>
-            <w:r>
-              <w:rPr>
-                <w:rFonts w:ascii="Calibri" w:hAnsi="Calibri" w:cs="Arial"/>
-                <w:sz w:val="20"/>
-                <w:szCs w:val="20"/>
-              </w:rPr>
-              <w:t xml:space="preserve">, GitHub, </w:t>
+              <w:t xml:space="preserve">Git, GitHub, </w:t>
             </w:r>
             <w:r>
               <w:rPr>
@@ -2103,36 +1982,8 @@
                 <w:sz w:val="20"/>
                 <w:szCs w:val="20"/>
               </w:rPr>
-              <w:t xml:space="preserve">Visualization with </w:t>
+              <w:t>Visualization with matplotlib, seaborn</w:t>
             </w:r>
-            <w:proofErr w:type="spellStart"/>
-            <w:r>
-              <w:rPr>
-                <w:rFonts w:ascii="Calibri" w:hAnsi="Calibri" w:cs="Arial"/>
-                <w:sz w:val="20"/>
-                <w:szCs w:val="20"/>
-              </w:rPr>
-              <w:t>matplotlib</w:t>
-            </w:r>
-            <w:proofErr w:type="spellEnd"/>
-            <w:r>
-              <w:rPr>
-                <w:rFonts w:ascii="Calibri" w:hAnsi="Calibri" w:cs="Arial"/>
-                <w:sz w:val="20"/>
-                <w:szCs w:val="20"/>
-              </w:rPr>
-              <w:t xml:space="preserve">, </w:t>
-            </w:r>
-            <w:proofErr w:type="spellStart"/>
-            <w:r>
-              <w:rPr>
-                <w:rFonts w:ascii="Calibri" w:hAnsi="Calibri" w:cs="Arial"/>
-                <w:sz w:val="20"/>
-                <w:szCs w:val="20"/>
-              </w:rPr>
-              <w:t>seaborn</w:t>
-            </w:r>
-            <w:proofErr w:type="spellEnd"/>
           </w:p>
         </w:tc>
       </w:tr>
@@ -7925,7 +7776,7 @@
 </file>
 
 <file path=customXml/itemProps1.xml><?xml version="1.0" encoding="utf-8"?>
-<ds:datastoreItem xmlns:ds="http://schemas.openxmlformats.org/officeDocument/2006/customXml" ds:itemID="{94847E46-1D54-AE4A-858D-F02A6A115FFE}">
+<ds:datastoreItem xmlns:ds="http://schemas.openxmlformats.org/officeDocument/2006/customXml" ds:itemID="{C9A1623E-77F1-AD4F-A13F-CC32BB12E815}">
   <ds:schemaRefs>
     <ds:schemaRef ds:uri="http://schemas.openxmlformats.org/officeDocument/2006/bibliography"/>
   </ds:schemaRefs>

</xml_diff>